<commit_message>
Rédaction Journal de travail + Rapport
Sauvegarde avant pause.
Mise à jour du journal de travail.
Rédaction du rapport
</commit_message>
<xml_diff>
--- a/Livrables/2024-05-14-ghaemmaghami-rapport.docx
+++ b/Livrables/2024-05-14-ghaemmaghami-rapport.docx
@@ -68,6 +68,7 @@
       <w:sdtPr>
         <w:rPr>
           <w:rFonts w:asciiTheme="minorHAnsi" w:eastAsiaTheme="minorHAnsi" w:hAnsiTheme="minorHAnsi" w:cstheme="minorBidi"/>
+          <w:b w:val="0"/>
           <w:color w:val="auto"/>
           <w:kern w:val="2"/>
           <w:sz w:val="22"/>
@@ -129,7 +130,7 @@
           <w:r>
             <w:fldChar w:fldCharType="separate"/>
           </w:r>
-          <w:hyperlink w:anchor="_Toc166589056" w:history="1">
+          <w:hyperlink w:anchor="_Toc166656904" w:history="1">
             <w:r>
               <w:rPr>
                 <w:rStyle w:val="Lienhypertexte"/>
@@ -156,7 +157,7 @@
                 <w:noProof/>
                 <w:webHidden/>
               </w:rPr>
-              <w:instrText xml:space="preserve"> PAGEREF _Toc166589056 \h </w:instrText>
+              <w:instrText xml:space="preserve"> PAGEREF _Toc166656904 \h </w:instrText>
             </w:r>
             <w:r>
               <w:rPr>
@@ -200,7 +201,7 @@
               <w:lang w:eastAsia="fr-CH"/>
             </w:rPr>
           </w:pPr>
-          <w:hyperlink w:anchor="_Toc166589057" w:history="1">
+          <w:hyperlink w:anchor="_Toc166656905" w:history="1">
             <w:r>
               <w:rPr>
                 <w:rStyle w:val="Lienhypertexte"/>
@@ -242,7 +243,7 @@
                 <w:noProof/>
                 <w:webHidden/>
               </w:rPr>
-              <w:instrText xml:space="preserve"> PAGEREF _Toc166589057 \h </w:instrText>
+              <w:instrText xml:space="preserve"> PAGEREF _Toc166656905 \h </w:instrText>
             </w:r>
             <w:r>
               <w:rPr>
@@ -286,7 +287,7 @@
               <w:lang w:eastAsia="fr-CH"/>
             </w:rPr>
           </w:pPr>
-          <w:hyperlink w:anchor="_Toc166589058" w:history="1">
+          <w:hyperlink w:anchor="_Toc166656906" w:history="1">
             <w:r>
               <w:rPr>
                 <w:rStyle w:val="Lienhypertexte"/>
@@ -328,7 +329,7 @@
                 <w:noProof/>
                 <w:webHidden/>
               </w:rPr>
-              <w:instrText xml:space="preserve"> PAGEREF _Toc166589058 \h </w:instrText>
+              <w:instrText xml:space="preserve"> PAGEREF _Toc166656906 \h </w:instrText>
             </w:r>
             <w:r>
               <w:rPr>
@@ -372,7 +373,7 @@
               <w:lang w:eastAsia="fr-CH"/>
             </w:rPr>
           </w:pPr>
-          <w:hyperlink w:anchor="_Toc166589059" w:history="1">
+          <w:hyperlink w:anchor="_Toc166656907" w:history="1">
             <w:r>
               <w:rPr>
                 <w:rStyle w:val="Lienhypertexte"/>
@@ -414,7 +415,171 @@
                 <w:noProof/>
                 <w:webHidden/>
               </w:rPr>
-              <w:instrText xml:space="preserve"> PAGEREF _Toc166589059 \h </w:instrText>
+              <w:instrText xml:space="preserve"> PAGEREF _Toc166656907 \h </w:instrText>
+            </w:r>
+            <w:r>
+              <w:rPr>
+                <w:noProof/>
+                <w:webHidden/>
+              </w:rPr>
+            </w:r>
+            <w:r>
+              <w:rPr>
+                <w:noProof/>
+                <w:webHidden/>
+              </w:rPr>
+              <w:fldChar w:fldCharType="separate"/>
+            </w:r>
+            <w:r>
+              <w:rPr>
+                <w:noProof/>
+                <w:webHidden/>
+              </w:rPr>
+              <w:t>8</w:t>
+            </w:r>
+            <w:r>
+              <w:rPr>
+                <w:noProof/>
+                <w:webHidden/>
+              </w:rPr>
+              <w:fldChar w:fldCharType="end"/>
+            </w:r>
+          </w:hyperlink>
+        </w:p>
+        <w:p>
+          <w:pPr>
+            <w:pStyle w:val="TM3"/>
+            <w:tabs>
+              <w:tab w:val="left" w:pos="1320"/>
+              <w:tab w:val="right" w:leader="dot" w:pos="9062"/>
+            </w:tabs>
+            <w:rPr>
+              <w:noProof/>
+            </w:rPr>
+          </w:pPr>
+          <w:hyperlink w:anchor="_Toc166656908" w:history="1">
+            <w:r>
+              <w:rPr>
+                <w:rStyle w:val="Lienhypertexte"/>
+                <w:noProof/>
+              </w:rPr>
+              <w:t>2.1.1</w:t>
+            </w:r>
+            <w:r>
+              <w:rPr>
+                <w:noProof/>
+              </w:rPr>
+              <w:tab/>
+            </w:r>
+            <w:r>
+              <w:rPr>
+                <w:rStyle w:val="Lienhypertexte"/>
+                <w:noProof/>
+              </w:rPr>
+              <w:t>Méthode de gestion de projet</w:t>
+            </w:r>
+            <w:r>
+              <w:rPr>
+                <w:noProof/>
+                <w:webHidden/>
+              </w:rPr>
+              <w:tab/>
+            </w:r>
+            <w:r>
+              <w:rPr>
+                <w:noProof/>
+                <w:webHidden/>
+              </w:rPr>
+              <w:fldChar w:fldCharType="begin"/>
+            </w:r>
+            <w:r>
+              <w:rPr>
+                <w:noProof/>
+                <w:webHidden/>
+              </w:rPr>
+              <w:instrText xml:space="preserve"> PAGEREF _Toc166656908 \h </w:instrText>
+            </w:r>
+            <w:r>
+              <w:rPr>
+                <w:noProof/>
+                <w:webHidden/>
+              </w:rPr>
+            </w:r>
+            <w:r>
+              <w:rPr>
+                <w:noProof/>
+                <w:webHidden/>
+              </w:rPr>
+              <w:fldChar w:fldCharType="separate"/>
+            </w:r>
+            <w:r>
+              <w:rPr>
+                <w:noProof/>
+                <w:webHidden/>
+              </w:rPr>
+              <w:t>8</w:t>
+            </w:r>
+            <w:r>
+              <w:rPr>
+                <w:noProof/>
+                <w:webHidden/>
+              </w:rPr>
+              <w:fldChar w:fldCharType="end"/>
+            </w:r>
+          </w:hyperlink>
+        </w:p>
+        <w:p>
+          <w:pPr>
+            <w:pStyle w:val="TM3"/>
+            <w:tabs>
+              <w:tab w:val="left" w:pos="1320"/>
+              <w:tab w:val="right" w:leader="dot" w:pos="9062"/>
+            </w:tabs>
+            <w:rPr>
+              <w:noProof/>
+            </w:rPr>
+          </w:pPr>
+          <w:hyperlink w:anchor="_Toc166656909" w:history="1">
+            <w:r>
+              <w:rPr>
+                <w:rStyle w:val="Lienhypertexte"/>
+                <w:noProof/>
+              </w:rPr>
+              <w:t>2.1.2</w:t>
+            </w:r>
+            <w:r>
+              <w:rPr>
+                <w:noProof/>
+              </w:rPr>
+              <w:tab/>
+            </w:r>
+            <w:r>
+              <w:rPr>
+                <w:rStyle w:val="Lienhypertexte"/>
+                <w:noProof/>
+              </w:rPr>
+              <w:t>Sauvegarde</w:t>
+            </w:r>
+            <w:r>
+              <w:rPr>
+                <w:noProof/>
+                <w:webHidden/>
+              </w:rPr>
+              <w:tab/>
+            </w:r>
+            <w:r>
+              <w:rPr>
+                <w:noProof/>
+                <w:webHidden/>
+              </w:rPr>
+              <w:fldChar w:fldCharType="begin"/>
+            </w:r>
+            <w:r>
+              <w:rPr>
+                <w:noProof/>
+                <w:webHidden/>
+              </w:rPr>
+              <w:instrText xml:space="preserve"> PAGEREF _Toc166656909 \h </w:instrText>
             </w:r>
             <w:r>
               <w:rPr>
@@ -458,7 +623,7 @@
               <w:lang w:eastAsia="fr-CH"/>
             </w:rPr>
           </w:pPr>
-          <w:hyperlink w:anchor="_Toc166589060" w:history="1">
+          <w:hyperlink w:anchor="_Toc166656910" w:history="1">
             <w:r>
               <w:rPr>
                 <w:rStyle w:val="Lienhypertexte"/>
@@ -500,7 +665,7 @@
                 <w:noProof/>
                 <w:webHidden/>
               </w:rPr>
-              <w:instrText xml:space="preserve"> PAGEREF _Toc166589060 \h </w:instrText>
+              <w:instrText xml:space="preserve"> PAGEREF _Toc166656910 \h </w:instrText>
             </w:r>
             <w:r>
               <w:rPr>
@@ -520,7 +685,7 @@
                 <w:noProof/>
                 <w:webHidden/>
               </w:rPr>
-              <w:t>8</w:t>
+              <w:t>9</w:t>
             </w:r>
             <w:r>
               <w:rPr>
@@ -544,7 +709,7 @@
               <w:lang w:eastAsia="fr-CH"/>
             </w:rPr>
           </w:pPr>
-          <w:hyperlink w:anchor="_Toc166589061" w:history="1">
+          <w:hyperlink w:anchor="_Toc166656911" w:history="1">
             <w:r>
               <w:rPr>
                 <w:rStyle w:val="Lienhypertexte"/>
@@ -586,7 +751,7 @@
                 <w:noProof/>
                 <w:webHidden/>
               </w:rPr>
-              <w:instrText xml:space="preserve"> PAGEREF _Toc166589061 \h </w:instrText>
+              <w:instrText xml:space="preserve"> PAGEREF _Toc166656911 \h </w:instrText>
             </w:r>
             <w:r>
               <w:rPr>
@@ -606,7 +771,7 @@
                 <w:noProof/>
                 <w:webHidden/>
               </w:rPr>
-              <w:t>9</w:t>
+              <w:t>10</w:t>
             </w:r>
             <w:r>
               <w:rPr>
@@ -630,7 +795,7 @@
               <w:lang w:eastAsia="fr-CH"/>
             </w:rPr>
           </w:pPr>
-          <w:hyperlink w:anchor="_Toc166589062" w:history="1">
+          <w:hyperlink w:anchor="_Toc166656912" w:history="1">
             <w:r>
               <w:rPr>
                 <w:rStyle w:val="Lienhypertexte"/>
@@ -672,7 +837,7 @@
                 <w:noProof/>
                 <w:webHidden/>
               </w:rPr>
-              <w:instrText xml:space="preserve"> PAGEREF _Toc166589062 \h </w:instrText>
+              <w:instrText xml:space="preserve"> PAGEREF _Toc166656912 \h </w:instrText>
             </w:r>
             <w:r>
               <w:rPr>
@@ -692,7 +857,7 @@
                 <w:noProof/>
                 <w:webHidden/>
               </w:rPr>
-              <w:t>10</w:t>
+              <w:t>11</w:t>
             </w:r>
             <w:r>
               <w:rPr>
@@ -716,7 +881,7 @@
               <w:lang w:eastAsia="fr-CH"/>
             </w:rPr>
           </w:pPr>
-          <w:hyperlink w:anchor="_Toc166589063" w:history="1">
+          <w:hyperlink w:anchor="_Toc166656913" w:history="1">
             <w:r>
               <w:rPr>
                 <w:rStyle w:val="Lienhypertexte"/>
@@ -758,7 +923,7 @@
                 <w:noProof/>
                 <w:webHidden/>
               </w:rPr>
-              <w:instrText xml:space="preserve"> PAGEREF _Toc166589063 \h </w:instrText>
+              <w:instrText xml:space="preserve"> PAGEREF _Toc166656913 \h </w:instrText>
             </w:r>
             <w:r>
               <w:rPr>
@@ -778,7 +943,7 @@
                 <w:noProof/>
                 <w:webHidden/>
               </w:rPr>
-              <w:t>11</w:t>
+              <w:t>12</w:t>
             </w:r>
             <w:r>
               <w:rPr>
@@ -802,7 +967,7 @@
               <w:lang w:eastAsia="fr-CH"/>
             </w:rPr>
           </w:pPr>
-          <w:hyperlink w:anchor="_Toc166589064" w:history="1">
+          <w:hyperlink w:anchor="_Toc166656914" w:history="1">
             <w:r>
               <w:rPr>
                 <w:rStyle w:val="Lienhypertexte"/>
@@ -844,7 +1009,7 @@
                 <w:noProof/>
                 <w:webHidden/>
               </w:rPr>
-              <w:instrText xml:space="preserve"> PAGEREF _Toc166589064 \h </w:instrText>
+              <w:instrText xml:space="preserve"> PAGEREF _Toc166656914 \h </w:instrText>
             </w:r>
             <w:r>
               <w:rPr>
@@ -864,7 +1029,7 @@
                 <w:noProof/>
                 <w:webHidden/>
               </w:rPr>
-              <w:t>12</w:t>
+              <w:t>13</w:t>
             </w:r>
             <w:r>
               <w:rPr>
@@ -924,7 +1089,20 @@
           <w:numId w:val="0"/>
         </w:numPr>
       </w:pPr>
-      <w:bookmarkStart w:id="0" w:name="_Toc166589056"/>
+      <w:bookmarkStart w:id="0" w:name="_Toc166656904"/>
+      <w:r>
+        <w:lastRenderedPageBreak/>
+        <w:t>Remerciements</w:t>
+      </w:r>
+    </w:p>
+    <w:p>
+      <w:pPr>
+        <w:pStyle w:val="Titre1"/>
+        <w:numPr>
+          <w:ilvl w:val="0"/>
+          <w:numId w:val="0"/>
+        </w:numPr>
+      </w:pPr>
       <w:r>
         <w:lastRenderedPageBreak/>
         <w:t>Introduction</w:t>
@@ -938,17 +1116,83 @@
         </w:tabs>
       </w:pPr>
       <w:r>
-        <w:t xml:space="preserve">Le TPI </w:t>
-      </w:r>
-      <w:r>
-        <w:tab/>
-      </w:r>
+        <w:t>Dans le cadre de ma formation d’informaticien et dans le but d’obtenir mon Certificat Fédéral de Capacité, un Travail Personnel Individuel est à réaliser. Ce projet nous place dans la peau d’un « professionnel</w:t>
+      </w:r>
+      <w:proofErr w:type="gramStart"/>
+      <w:r>
+        <w:t> »…</w:t>
+      </w:r>
+      <w:proofErr w:type="gramEnd"/>
+    </w:p>
+    <w:p>
+      <w:pPr>
+        <w:rPr>
+          <w:i/>
+          <w:iCs/>
+          <w:szCs w:val="14"/>
+        </w:rPr>
+      </w:pPr>
+      <w:r>
+        <w:rPr>
+          <w:i/>
+          <w:iCs/>
+          <w:szCs w:val="14"/>
+        </w:rPr>
+        <w:t>Ce chapitre décrit brièvement le projet,</w:t>
+      </w:r>
+      <w:r>
+        <w:rPr>
+          <w:i/>
+          <w:iCs/>
+          <w:szCs w:val="14"/>
+        </w:rPr>
+        <w:t xml:space="preserve"> le cadre dans lequel il est réalisé,</w:t>
+      </w:r>
+      <w:r>
+        <w:rPr>
+          <w:i/>
+          <w:iCs/>
+          <w:szCs w:val="14"/>
+        </w:rPr>
+        <w:t xml:space="preserve"> les raisons de ce choix et ce qu'il peut apporter à l'élève ou à l'école. Il n'est pas nécessaire de rentrer dans les détails (ceux-ci seront abordés plus loin) mais cela doit être aussi clair et complet que possible (idées de solutions). Ce chapitre contient également l'inventaire et la description des travaux qui auraient déjà été effectués pour ce projet.</w:t>
+      </w:r>
+    </w:p>
+    <w:p>
+      <w:pPr>
+        <w:rPr>
+          <w:szCs w:val="14"/>
+        </w:rPr>
+      </w:pPr>
+    </w:p>
+    <w:p>
+      <w:pPr>
+        <w:rPr>
+          <w:i/>
+          <w:iCs/>
+          <w:szCs w:val="14"/>
+        </w:rPr>
+      </w:pPr>
+      <w:r>
+        <w:rPr>
+          <w:i/>
+          <w:iCs/>
+          <w:szCs w:val="14"/>
+        </w:rPr>
+        <w:t>Ces éléments peuvent être repris des spécifications de départ.</w:t>
+      </w:r>
+    </w:p>
+    <w:p>
+      <w:pPr>
+        <w:tabs>
+          <w:tab w:val="left" w:pos="6589"/>
+        </w:tabs>
+      </w:pPr>
     </w:p>
     <w:p>
       <w:pPr>
         <w:pStyle w:val="Titre1"/>
       </w:pPr>
-      <w:bookmarkStart w:id="1" w:name="_Toc166589057"/>
+      <w:bookmarkStart w:id="1" w:name="_Toc166656905"/>
       <w:r>
         <w:lastRenderedPageBreak/>
         <w:t>Planification initiale</w:t>
@@ -957,6 +1201,9 @@
     </w:p>
     <w:p>
       <w:r>
+        <w:rPr>
+          <w:noProof/>
+        </w:rPr>
         <w:drawing>
           <wp:inline distT="0" distB="0" distL="0" distR="0" wp14:anchorId="5EDDCED1" wp14:editId="6DE2F100">
             <wp:extent cx="5760720" cy="999490"/>
@@ -996,6 +1243,9 @@
     </w:p>
     <w:p>
       <w:r>
+        <w:rPr>
+          <w:noProof/>
+        </w:rPr>
         <w:drawing>
           <wp:inline distT="0" distB="0" distL="0" distR="0" wp14:anchorId="43E62A20" wp14:editId="40A095DD">
             <wp:extent cx="5760720" cy="1002665"/>
@@ -1035,6 +1285,9 @@
     </w:p>
     <w:p>
       <w:r>
+        <w:rPr>
+          <w:noProof/>
+        </w:rPr>
         <w:drawing>
           <wp:inline distT="0" distB="0" distL="0" distR="0" wp14:anchorId="465065C2" wp14:editId="1A1FDE50">
             <wp:extent cx="5760720" cy="1069975"/>
@@ -1074,6 +1327,9 @@
     </w:p>
     <w:p>
       <w:r>
+        <w:rPr>
+          <w:noProof/>
+        </w:rPr>
         <w:drawing>
           <wp:inline distT="0" distB="0" distL="0" distR="0" wp14:anchorId="03449C84" wp14:editId="3AE925D2">
             <wp:extent cx="5760720" cy="1065530"/>
@@ -1113,6 +1369,9 @@
     </w:p>
     <w:p>
       <w:r>
+        <w:rPr>
+          <w:noProof/>
+        </w:rPr>
         <w:drawing>
           <wp:inline distT="0" distB="0" distL="0" distR="0" wp14:anchorId="2E4F6E08" wp14:editId="0655BC7D">
             <wp:extent cx="5760720" cy="1010920"/>
@@ -1152,6 +1411,9 @@
     </w:p>
     <w:p>
       <w:r>
+        <w:rPr>
+          <w:noProof/>
+        </w:rPr>
         <w:drawing>
           <wp:inline distT="0" distB="0" distL="0" distR="0" wp14:anchorId="40A977B9" wp14:editId="083C305D">
             <wp:extent cx="5760720" cy="1193800"/>
@@ -1191,6 +1453,9 @@
     </w:p>
     <w:p>
       <w:r>
+        <w:rPr>
+          <w:noProof/>
+        </w:rPr>
         <w:drawing>
           <wp:inline distT="0" distB="0" distL="0" distR="0" wp14:anchorId="790BB9E6" wp14:editId="0D9C9887">
             <wp:extent cx="5760720" cy="1010285"/>
@@ -1230,6 +1495,9 @@
     </w:p>
     <w:p>
       <w:r>
+        <w:rPr>
+          <w:noProof/>
+        </w:rPr>
         <w:lastRenderedPageBreak/>
         <w:drawing>
           <wp:inline distT="0" distB="0" distL="0" distR="0" wp14:anchorId="722020F5" wp14:editId="53B94326">
@@ -1270,6 +1538,9 @@
     </w:p>
     <w:p>
       <w:r>
+        <w:rPr>
+          <w:noProof/>
+        </w:rPr>
         <w:drawing>
           <wp:inline distT="0" distB="0" distL="0" distR="0" wp14:anchorId="0E9D97B9" wp14:editId="578B18E2">
             <wp:extent cx="5760720" cy="1068070"/>
@@ -1309,6 +1580,9 @@
     </w:p>
     <w:p>
       <w:r>
+        <w:rPr>
+          <w:noProof/>
+        </w:rPr>
         <w:drawing>
           <wp:inline distT="0" distB="0" distL="0" distR="0" wp14:anchorId="53DF023C" wp14:editId="10DC9922">
             <wp:extent cx="5760720" cy="1076325"/>
@@ -1348,6 +1622,9 @@
     </w:p>
     <w:p>
       <w:r>
+        <w:rPr>
+          <w:noProof/>
+        </w:rPr>
         <w:drawing>
           <wp:inline distT="0" distB="0" distL="0" distR="0" wp14:anchorId="2B758326" wp14:editId="32B75746">
             <wp:extent cx="5760720" cy="1076325"/>
@@ -1387,6 +1664,9 @@
     </w:p>
     <w:p>
       <w:r>
+        <w:rPr>
+          <w:noProof/>
+        </w:rPr>
         <w:drawing>
           <wp:inline distT="0" distB="0" distL="0" distR="0" wp14:anchorId="1C026E93" wp14:editId="18D6CE02">
             <wp:extent cx="5760720" cy="1013460"/>
@@ -1426,6 +1706,9 @@
     </w:p>
     <w:p>
       <w:r>
+        <w:rPr>
+          <w:noProof/>
+        </w:rPr>
         <w:drawing>
           <wp:inline distT="0" distB="0" distL="0" distR="0" wp14:anchorId="75616718" wp14:editId="615E9428">
             <wp:extent cx="5760720" cy="1127760"/>
@@ -1465,6 +1748,9 @@
     </w:p>
     <w:p>
       <w:r>
+        <w:rPr>
+          <w:noProof/>
+        </w:rPr>
         <w:drawing>
           <wp:inline distT="0" distB="0" distL="0" distR="0" wp14:anchorId="0129EB83" wp14:editId="39E42C7F">
             <wp:extent cx="5760720" cy="1136015"/>
@@ -1504,6 +1790,9 @@
     </w:p>
     <w:p>
       <w:r>
+        <w:rPr>
+          <w:noProof/>
+        </w:rPr>
         <w:lastRenderedPageBreak/>
         <w:drawing>
           <wp:inline distT="0" distB="0" distL="0" distR="0" wp14:anchorId="4DBD077B" wp14:editId="4DF8DE36">
@@ -1544,6 +1833,9 @@
     </w:p>
     <w:p>
       <w:r>
+        <w:rPr>
+          <w:noProof/>
+        </w:rPr>
         <w:drawing>
           <wp:inline distT="0" distB="0" distL="0" distR="0" wp14:anchorId="2854ACCC" wp14:editId="5BB547D3">
             <wp:extent cx="5760720" cy="1009015"/>
@@ -1583,6 +1875,9 @@
     </w:p>
     <w:p>
       <w:r>
+        <w:rPr>
+          <w:noProof/>
+        </w:rPr>
         <w:drawing>
           <wp:inline distT="0" distB="0" distL="0" distR="0" wp14:anchorId="4807CD0A" wp14:editId="3EBF5A95">
             <wp:extent cx="5760720" cy="1072515"/>
@@ -1622,6 +1917,9 @@
     </w:p>
     <w:p>
       <w:r>
+        <w:rPr>
+          <w:noProof/>
+        </w:rPr>
         <w:drawing>
           <wp:inline distT="0" distB="0" distL="0" distR="0" wp14:anchorId="40F4F578" wp14:editId="38E95A17">
             <wp:extent cx="5760720" cy="1007110"/>
@@ -1661,6 +1959,9 @@
     </w:p>
     <w:p>
       <w:r>
+        <w:rPr>
+          <w:noProof/>
+        </w:rPr>
         <w:drawing>
           <wp:inline distT="0" distB="0" distL="0" distR="0" wp14:anchorId="5EF5C503" wp14:editId="4B342763">
             <wp:extent cx="5760720" cy="1010285"/>
@@ -1700,6 +2001,9 @@
     </w:p>
     <w:p>
       <w:r>
+        <w:rPr>
+          <w:noProof/>
+        </w:rPr>
         <w:drawing>
           <wp:inline distT="0" distB="0" distL="0" distR="0" wp14:anchorId="25D07AB8" wp14:editId="719758BD">
             <wp:extent cx="5760720" cy="1010285"/>
@@ -1739,6 +2043,9 @@
     </w:p>
     <w:p>
       <w:r>
+        <w:rPr>
+          <w:noProof/>
+        </w:rPr>
         <w:drawing>
           <wp:inline distT="0" distB="0" distL="0" distR="0" wp14:anchorId="53619B22" wp14:editId="185672DE">
             <wp:extent cx="5760720" cy="1006475"/>
@@ -1778,6 +2085,9 @@
     </w:p>
     <w:p>
       <w:r>
+        <w:rPr>
+          <w:noProof/>
+        </w:rPr>
         <w:drawing>
           <wp:inline distT="0" distB="0" distL="0" distR="0" wp14:anchorId="4CFBD087" wp14:editId="1603D167">
             <wp:extent cx="5760720" cy="1005840"/>
@@ -1817,6 +2127,9 @@
     </w:p>
     <w:p>
       <w:r>
+        <w:rPr>
+          <w:noProof/>
+        </w:rPr>
         <w:lastRenderedPageBreak/>
         <w:drawing>
           <wp:inline distT="0" distB="0" distL="0" distR="0" wp14:anchorId="30859600" wp14:editId="3B7D5508">
@@ -1857,6 +2170,9 @@
     </w:p>
     <w:p>
       <w:r>
+        <w:rPr>
+          <w:noProof/>
+        </w:rPr>
         <w:drawing>
           <wp:inline distT="0" distB="0" distL="0" distR="0" wp14:anchorId="77930A98" wp14:editId="6D498CC1">
             <wp:extent cx="5760720" cy="1006475"/>
@@ -1896,6 +2212,9 @@
     </w:p>
     <w:p>
       <w:r>
+        <w:rPr>
+          <w:noProof/>
+        </w:rPr>
         <w:drawing>
           <wp:inline distT="0" distB="0" distL="0" distR="0" wp14:anchorId="1EAC9FD0" wp14:editId="5041FD22">
             <wp:extent cx="5760720" cy="1006475"/>
@@ -1935,6 +2254,9 @@
     </w:p>
     <w:p>
       <w:r>
+        <w:rPr>
+          <w:noProof/>
+        </w:rPr>
         <w:drawing>
           <wp:inline distT="0" distB="0" distL="0" distR="0" wp14:anchorId="2C517AF4" wp14:editId="06A2BF89">
             <wp:extent cx="5760720" cy="1009650"/>
@@ -1974,6 +2296,9 @@
     </w:p>
     <w:p>
       <w:r>
+        <w:rPr>
+          <w:noProof/>
+        </w:rPr>
         <w:drawing>
           <wp:inline distT="0" distB="0" distL="0" distR="0" wp14:anchorId="20287052" wp14:editId="6E5146DE">
             <wp:extent cx="5760720" cy="1006475"/>
@@ -2016,7 +2341,7 @@
       <w:pPr>
         <w:pStyle w:val="Titre1"/>
       </w:pPr>
-      <w:bookmarkStart w:id="2" w:name="_Toc166589058"/>
+      <w:bookmarkStart w:id="2" w:name="_Toc166656906"/>
       <w:r>
         <w:lastRenderedPageBreak/>
         <w:t>Analyse</w:t>
@@ -2027,7 +2352,7 @@
       <w:pPr>
         <w:pStyle w:val="Titre2"/>
       </w:pPr>
-      <w:bookmarkStart w:id="3" w:name="_Toc166589059"/>
+      <w:bookmarkStart w:id="3" w:name="_Toc166656907"/>
       <w:r>
         <w:t>Méthodologie</w:t>
       </w:r>
@@ -2037,6 +2362,19 @@
       </w:r>
     </w:p>
     <w:p>
+      <w:pPr>
+        <w:pStyle w:val="Titre3"/>
+      </w:pPr>
+      <w:bookmarkStart w:id="4" w:name="_Toc166656908"/>
+      <w:r>
+        <w:t>Méthode de gestion de projet</w:t>
+      </w:r>
+      <w:bookmarkEnd w:id="4"/>
+      <w:r>
+        <w:t xml:space="preserve"> </w:t>
+      </w:r>
+    </w:p>
+    <w:p>
       <w:r>
         <w:t>La méthode de gestion de projet « </w:t>
       </w:r>
@@ -2062,13 +2400,31 @@
         <w:t>De plus</w:t>
       </w:r>
       <w:r>
-        <w:t>, étant une personne que l’on peut qualifier de perfectionniste, cette méthode structurée me permettra de m’éviter de tomber dans un peaufinage excessif des détails, qui conduirait à une mauvaise gestion du temps et un potentiel retard. De ce fait, la progression linéaire et segmentée des 6 pas me servira de fil conducteur et m’encadrera dans mon travail.</w:t>
+        <w:t xml:space="preserve">, </w:t>
+      </w:r>
+      <w:r>
+        <w:t>étant</w:t>
+      </w:r>
+      <w:r>
+        <w:t xml:space="preserve"> </w:t>
+      </w:r>
+      <w:r>
+        <w:t xml:space="preserve">une personne que l’on peut qualifier de perfectionniste, cette méthode structurée me permettra de m’éviter de tomber dans un peaufinage excessif des détails, qui conduirait à une mauvaise gestion du temps et </w:t>
+      </w:r>
+      <w:r>
+        <w:t xml:space="preserve">de prendre </w:t>
+      </w:r>
+      <w:r>
+        <w:t>un potentiel retard. De ce fait, la progression linéaire et segmentée des 6 pas me servira de fil conducteur et m’encadrera dans mon travail.</w:t>
       </w:r>
     </w:p>
     <w:p/>
     <w:p>
       <w:r>
         <w:t>Les 6 étapes</w:t>
+      </w:r>
+      <w:r>
+        <w:t xml:space="preserve"> de cette méthode</w:t>
       </w:r>
       <w:r>
         <w:t xml:space="preserve"> sont les suivantes :</w:t>
@@ -2202,58 +2558,262 @@
     </w:p>
     <w:p>
       <w:pPr>
+        <w:pStyle w:val="Titre3"/>
+      </w:pPr>
+      <w:bookmarkStart w:id="5" w:name="_Toc166656909"/>
+      <w:r>
+        <w:t>Sauvegarde</w:t>
+      </w:r>
+      <w:bookmarkEnd w:id="5"/>
+    </w:p>
+    <w:p>
+      <w:r>
+        <w:t xml:space="preserve">La perte de données est un risque omniprésent, encore plus dans un projet comme celui-ci et plus généralement dans le métier d’informaticien. Il est crucial de hautement considérer ce danger. </w:t>
+      </w:r>
+    </w:p>
+    <w:p>
+      <w:r>
+        <w:t xml:space="preserve">C’est </w:t>
+      </w:r>
+      <w:r>
+        <w:t>p</w:t>
+      </w:r>
+      <w:r>
+        <w:t xml:space="preserve">ourquoi j’ai </w:t>
+      </w:r>
+      <w:r>
+        <w:t>décidé d’établir</w:t>
+      </w:r>
+      <w:r>
+        <w:t xml:space="preserve"> une « routine » de backup</w:t>
+      </w:r>
+      <w:r>
+        <w:t xml:space="preserve"> facile à mettre en place afin de minimiser ce risque sans que cela ne soit trop coûteux en termes de temps.</w:t>
+      </w:r>
+    </w:p>
+    <w:p>
+      <w:r>
+        <w:t>La routine est la suivante :</w:t>
+      </w:r>
+    </w:p>
+    <w:p>
+      <w:pPr>
+        <w:pStyle w:val="Paragraphedeliste"/>
+        <w:numPr>
+          <w:ilvl w:val="0"/>
+          <w:numId w:val="3"/>
+        </w:numPr>
+      </w:pPr>
+      <w:r>
+        <w:rPr>
+          <w:b/>
+          <w:bCs/>
+        </w:rPr>
+        <w:t>Utilisation de GitHub :</w:t>
+      </w:r>
+      <w:r>
+        <w:t xml:space="preserve"> GitHub, en plus de permettre le versioning et d’optimiser la portabilité du projet, </w:t>
+      </w:r>
+      <w:r>
+        <w:t>est une véritable solution de sauvegarde viable. C’est pour ces raisons que j’ai décidé de créer mon projet « actif » sur GitHub.</w:t>
+      </w:r>
+    </w:p>
+    <w:p>
+      <w:pPr>
+        <w:pStyle w:val="Paragraphedeliste"/>
+        <w:numPr>
+          <w:ilvl w:val="0"/>
+          <w:numId w:val="3"/>
+        </w:numPr>
+      </w:pPr>
+      <w:r>
+        <w:rPr>
+          <w:b/>
+          <w:bCs/>
+        </w:rPr>
+        <w:t xml:space="preserve">Push </w:t>
+      </w:r>
+      <w:r>
+        <w:rPr>
+          <w:b/>
+          <w:bCs/>
+        </w:rPr>
+        <w:t xml:space="preserve">régulier sur </w:t>
+      </w:r>
+      <w:r>
+        <w:rPr>
+          <w:b/>
+          <w:bCs/>
+        </w:rPr>
+        <w:t>GitHub</w:t>
+      </w:r>
+      <w:r>
+        <w:rPr>
+          <w:b/>
+          <w:bCs/>
+        </w:rPr>
+        <w:t xml:space="preserve"> </w:t>
+      </w:r>
+      <w:r>
+        <w:rPr>
+          <w:b/>
+          <w:bCs/>
+        </w:rPr>
+        <w:t>:</w:t>
+      </w:r>
+      <w:r>
+        <w:t xml:space="preserve"> Avant chaque pause ou fin de journée</w:t>
+      </w:r>
+      <w:r>
+        <w:t xml:space="preserve"> (toutes les 1h30)</w:t>
+      </w:r>
+      <w:r>
+        <w:t xml:space="preserve">, un </w:t>
+      </w:r>
+      <w:r>
+        <w:t xml:space="preserve">commit et un </w:t>
+      </w:r>
+      <w:r>
+        <w:t xml:space="preserve">push </w:t>
+      </w:r>
+      <w:r>
+        <w:t>sont</w:t>
+      </w:r>
+      <w:r>
+        <w:t xml:space="preserve"> </w:t>
+      </w:r>
+      <w:r>
+        <w:t>effectués, afin de garantir que les dernières modifications ont été sauvegardées</w:t>
+      </w:r>
+      <w:r>
+        <w:t>.</w:t>
+      </w:r>
+    </w:p>
+    <w:p>
+      <w:pPr>
+        <w:pStyle w:val="Paragraphedeliste"/>
+        <w:numPr>
+          <w:ilvl w:val="0"/>
+          <w:numId w:val="3"/>
+        </w:numPr>
+      </w:pPr>
+      <w:r>
+        <w:rPr>
+          <w:b/>
+          <w:bCs/>
+        </w:rPr>
+        <w:lastRenderedPageBreak/>
+        <w:t>Sauvegarde sur</w:t>
+      </w:r>
+      <w:r>
+        <w:rPr>
+          <w:b/>
+          <w:bCs/>
+        </w:rPr>
+        <w:t xml:space="preserve"> </w:t>
+      </w:r>
+      <w:r>
+        <w:rPr>
+          <w:b/>
+          <w:bCs/>
+        </w:rPr>
+        <w:t>SSD et en local</w:t>
+      </w:r>
+      <w:r>
+        <w:rPr>
+          <w:b/>
+          <w:bCs/>
+        </w:rPr>
+        <w:t> :</w:t>
+      </w:r>
+      <w:r>
+        <w:t xml:space="preserve"> </w:t>
+      </w:r>
+      <w:r>
+        <w:t xml:space="preserve">En complément de GitHub, </w:t>
+      </w:r>
+      <w:r>
+        <w:t>une copie d</w:t>
+      </w:r>
+      <w:r>
+        <w:t>u</w:t>
+      </w:r>
+      <w:r>
+        <w:t xml:space="preserve"> TPI</w:t>
+      </w:r>
+      <w:r>
+        <w:t xml:space="preserve"> est également sauvegardée</w:t>
+      </w:r>
+      <w:r>
+        <w:t xml:space="preserve"> sur mon disque dur externe ainsi que sur l’ordinateur</w:t>
+      </w:r>
+      <w:r>
+        <w:t xml:space="preserve"> de travail</w:t>
+      </w:r>
+      <w:r>
+        <w:t>, en local</w:t>
+      </w:r>
+      <w:r>
+        <w:t>, après chaque mise à jour sur GitHub</w:t>
+      </w:r>
+      <w:r>
+        <w:t>.</w:t>
+      </w:r>
+    </w:p>
+    <w:p>
+      <w:pPr>
         <w:pStyle w:val="Titre2"/>
       </w:pPr>
-      <w:bookmarkStart w:id="4" w:name="_Toc166589060"/>
+      <w:bookmarkStart w:id="6" w:name="_Toc166656910"/>
       <w:r>
         <w:t>Stratégie de test</w:t>
       </w:r>
-      <w:bookmarkEnd w:id="4"/>
+      <w:bookmarkEnd w:id="6"/>
     </w:p>
     <w:p/>
     <w:p>
       <w:pPr>
         <w:pStyle w:val="Titre1"/>
       </w:pPr>
-      <w:bookmarkStart w:id="5" w:name="_Toc166589061"/>
+      <w:bookmarkStart w:id="7" w:name="_Toc166656911"/>
       <w:r>
         <w:lastRenderedPageBreak/>
         <w:t>Réalisation</w:t>
       </w:r>
-      <w:bookmarkEnd w:id="5"/>
+      <w:bookmarkEnd w:id="7"/>
     </w:p>
     <w:p>
       <w:pPr>
         <w:pStyle w:val="Titre1"/>
       </w:pPr>
-      <w:bookmarkStart w:id="6" w:name="_Toc166589062"/>
+      <w:bookmarkStart w:id="8" w:name="_Toc166656912"/>
       <w:r>
         <w:lastRenderedPageBreak/>
         <w:t>Tests</w:t>
       </w:r>
-      <w:bookmarkEnd w:id="6"/>
+      <w:bookmarkEnd w:id="8"/>
     </w:p>
     <w:p>
       <w:pPr>
         <w:pStyle w:val="Titre1"/>
       </w:pPr>
-      <w:bookmarkStart w:id="7" w:name="_Toc166589063"/>
+      <w:bookmarkStart w:id="9" w:name="_Toc166656913"/>
       <w:r>
         <w:lastRenderedPageBreak/>
         <w:t>Conclusion</w:t>
       </w:r>
-      <w:bookmarkEnd w:id="7"/>
+      <w:bookmarkEnd w:id="9"/>
     </w:p>
     <w:p>
       <w:pPr>
         <w:pStyle w:val="Titre1"/>
       </w:pPr>
-      <w:bookmarkStart w:id="8" w:name="_Toc166589064"/>
+      <w:bookmarkStart w:id="10" w:name="_Toc166656914"/>
       <w:r>
         <w:lastRenderedPageBreak/>
         <w:t>Annexes</w:t>
       </w:r>
-      <w:bookmarkEnd w:id="8"/>
+      <w:bookmarkEnd w:id="10"/>
     </w:p>
     <w:sectPr>
       <w:headerReference w:type="default" r:id="rId35"/>
@@ -2377,21 +2937,11 @@
           <w:r>
             <w:t xml:space="preserve"> sur </w:t>
           </w:r>
-          <w:r>
-            <w:fldChar w:fldCharType="begin"/>
-          </w:r>
-          <w:r>
-            <w:instrText xml:space="preserve"> NUMPAGES  \* Arabic  \* MERGEFORMAT </w:instrText>
-          </w:r>
-          <w:r>
-            <w:fldChar w:fldCharType="separate"/>
-          </w:r>
-          <w:r>
-            <w:t>8</w:t>
-          </w:r>
-          <w:r>
-            <w:fldChar w:fldCharType="end"/>
-          </w:r>
+          <w:fldSimple w:instr=" NUMPAGES  \* Arabic  \* MERGEFORMAT ">
+            <w:r>
+              <w:t>8</w:t>
+            </w:r>
+          </w:fldSimple>
         </w:p>
       </w:tc>
       <w:tc>
@@ -2683,6 +3233,119 @@
 <file path=word/numbering.xml><?xml version="1.0" encoding="utf-8"?>
 <w:numbering xmlns:wpc="http://schemas.microsoft.com/office/word/2010/wordprocessingCanvas" xmlns:cx="http://schemas.microsoft.com/office/drawing/2014/chartex" xmlns:cx1="http://schemas.microsoft.com/office/drawing/2015/9/8/chartex" xmlns:cx2="http://schemas.microsoft.com/office/drawing/2015/10/21/chartex" xmlns:cx3="http://schemas.microsoft.com/office/drawing/2016/5/9/chartex" xmlns:cx4="http://schemas.microsoft.com/office/drawing/2016/5/10/chartex" xmlns:cx5="http://schemas.microsoft.com/office/drawing/2016/5/11/chartex" xmlns:cx6="http://schemas.microsoft.com/office/drawing/2016/5/12/chartex" xmlns:cx7="http://schemas.microsoft.com/office/drawing/2016/5/13/chartex" xmlns:cx8="http://schemas.microsoft.com/office/drawing/2016/5/14/chartex" xmlns:mc="http://schemas.openxmlformats.org/markup-compatibility/2006" xmlns:aink="http://schemas.microsoft.com/office/drawing/2016/ink" xmlns:am3d="http://schemas.microsoft.com/office/drawing/2017/model3d" xmlns:o="urn:schemas-microsoft-com:office:office" xmlns:oel="http://schemas.microsoft.com/office/2019/extlst" xmlns:r="http://schemas.openxmlformats.org/officeDocument/2006/relationships" xmlns:m="http://schemas.openxmlformats.org/officeDocument/2006/math" xmlns:v="urn:schemas-microsoft-com:vml" xmlns:wp14="http://schemas.microsoft.com/office/word/2010/wordprocessingDrawing" xmlns:wp="http://schemas.openxmlformats.org/drawingml/2006/wordprocessingDrawing" xmlns:w10="urn:schemas-microsoft-com:office:word" xmlns:w="http://schemas.openxmlformats.org/wordprocessingml/2006/main" xmlns:w14="http://schemas.microsoft.com/office/word/2010/wordml" xmlns:w15="http://schemas.microsoft.com/office/word/2012/wordml" xmlns:w16cex="http://schemas.microsoft.com/office/word/2018/wordml/cex" xmlns:w16cid="http://schemas.microsoft.com/office/word/2016/wordml/cid" xmlns:w16="http://schemas.microsoft.com/office/word/2018/wordml" xmlns:w16sdtdh="http://schemas.microsoft.com/office/word/2020/wordml/sdtdatahash" xmlns:w16se="http://schemas.microsoft.com/office/word/2015/wordml/symex" xmlns:wpg="http://schemas.microsoft.com/office/word/2010/wordprocessingGroup" xmlns:wpi="http://schemas.microsoft.com/office/word/2010/wordprocessingInk" xmlns:wne="http://schemas.microsoft.com/office/word/2006/wordml" xmlns:wps="http://schemas.microsoft.com/office/word/2010/wordprocessingShape" mc:Ignorable="w14 w15 w16se w16cid w16 w16cex w16sdtdh wp14">
   <w:abstractNum w:abstractNumId="0" w15:restartNumberingAfterBreak="0">
+    <w:nsid w:val="21A5741A"/>
+    <w:multiLevelType w:val="hybridMultilevel"/>
+    <w:tmpl w:val="BDF8799A"/>
+    <w:lvl w:ilvl="0" w:tplc="100C0001">
+      <w:start w:val="1"/>
+      <w:numFmt w:val="bullet"/>
+      <w:lvlText w:val=""/>
+      <w:lvlJc w:val="left"/>
+      <w:pPr>
+        <w:ind w:left="720" w:hanging="360"/>
+      </w:pPr>
+      <w:rPr>
+        <w:rFonts w:ascii="Symbol" w:hAnsi="Symbol" w:hint="default"/>
+      </w:rPr>
+    </w:lvl>
+    <w:lvl w:ilvl="1" w:tplc="100C0003" w:tentative="1">
+      <w:start w:val="1"/>
+      <w:numFmt w:val="bullet"/>
+      <w:lvlText w:val="o"/>
+      <w:lvlJc w:val="left"/>
+      <w:pPr>
+        <w:ind w:left="1440" w:hanging="360"/>
+      </w:pPr>
+      <w:rPr>
+        <w:rFonts w:ascii="Courier New" w:hAnsi="Courier New" w:cs="Courier New" w:hint="default"/>
+      </w:rPr>
+    </w:lvl>
+    <w:lvl w:ilvl="2" w:tplc="100C0005" w:tentative="1">
+      <w:start w:val="1"/>
+      <w:numFmt w:val="bullet"/>
+      <w:lvlText w:val=""/>
+      <w:lvlJc w:val="left"/>
+      <w:pPr>
+        <w:ind w:left="2160" w:hanging="360"/>
+      </w:pPr>
+      <w:rPr>
+        <w:rFonts w:ascii="Wingdings" w:hAnsi="Wingdings" w:hint="default"/>
+      </w:rPr>
+    </w:lvl>
+    <w:lvl w:ilvl="3" w:tplc="100C0001" w:tentative="1">
+      <w:start w:val="1"/>
+      <w:numFmt w:val="bullet"/>
+      <w:lvlText w:val=""/>
+      <w:lvlJc w:val="left"/>
+      <w:pPr>
+        <w:ind w:left="2880" w:hanging="360"/>
+      </w:pPr>
+      <w:rPr>
+        <w:rFonts w:ascii="Symbol" w:hAnsi="Symbol" w:hint="default"/>
+      </w:rPr>
+    </w:lvl>
+    <w:lvl w:ilvl="4" w:tplc="100C0003" w:tentative="1">
+      <w:start w:val="1"/>
+      <w:numFmt w:val="bullet"/>
+      <w:lvlText w:val="o"/>
+      <w:lvlJc w:val="left"/>
+      <w:pPr>
+        <w:ind w:left="3600" w:hanging="360"/>
+      </w:pPr>
+      <w:rPr>
+        <w:rFonts w:ascii="Courier New" w:hAnsi="Courier New" w:cs="Courier New" w:hint="default"/>
+      </w:rPr>
+    </w:lvl>
+    <w:lvl w:ilvl="5" w:tplc="100C0005" w:tentative="1">
+      <w:start w:val="1"/>
+      <w:numFmt w:val="bullet"/>
+      <w:lvlText w:val=""/>
+      <w:lvlJc w:val="left"/>
+      <w:pPr>
+        <w:ind w:left="4320" w:hanging="360"/>
+      </w:pPr>
+      <w:rPr>
+        <w:rFonts w:ascii="Wingdings" w:hAnsi="Wingdings" w:hint="default"/>
+      </w:rPr>
+    </w:lvl>
+    <w:lvl w:ilvl="6" w:tplc="100C0001" w:tentative="1">
+      <w:start w:val="1"/>
+      <w:numFmt w:val="bullet"/>
+      <w:lvlText w:val=""/>
+      <w:lvlJc w:val="left"/>
+      <w:pPr>
+        <w:ind w:left="5040" w:hanging="360"/>
+      </w:pPr>
+      <w:rPr>
+        <w:rFonts w:ascii="Symbol" w:hAnsi="Symbol" w:hint="default"/>
+      </w:rPr>
+    </w:lvl>
+    <w:lvl w:ilvl="7" w:tplc="100C0003" w:tentative="1">
+      <w:start w:val="1"/>
+      <w:numFmt w:val="bullet"/>
+      <w:lvlText w:val="o"/>
+      <w:lvlJc w:val="left"/>
+      <w:pPr>
+        <w:ind w:left="5760" w:hanging="360"/>
+      </w:pPr>
+      <w:rPr>
+        <w:rFonts w:ascii="Courier New" w:hAnsi="Courier New" w:cs="Courier New" w:hint="default"/>
+      </w:rPr>
+    </w:lvl>
+    <w:lvl w:ilvl="8" w:tplc="100C0005" w:tentative="1">
+      <w:start w:val="1"/>
+      <w:numFmt w:val="bullet"/>
+      <w:lvlText w:val=""/>
+      <w:lvlJc w:val="left"/>
+      <w:pPr>
+        <w:ind w:left="6480" w:hanging="360"/>
+      </w:pPr>
+      <w:rPr>
+        <w:rFonts w:ascii="Wingdings" w:hAnsi="Wingdings" w:hint="default"/>
+      </w:rPr>
+    </w:lvl>
+  </w:abstractNum>
+  <w:abstractNum w:abstractNumId="1" w15:restartNumberingAfterBreak="0">
     <w:nsid w:val="3C1E0B8D"/>
     <w:multiLevelType w:val="multilevel"/>
     <w:tmpl w:val="100C0025"/>
@@ -2777,7 +3440,7 @@
       </w:pPr>
     </w:lvl>
   </w:abstractNum>
-  <w:abstractNum w:abstractNumId="1" w15:restartNumberingAfterBreak="0">
+  <w:abstractNum w:abstractNumId="2" w15:restartNumberingAfterBreak="0">
     <w:nsid w:val="67987CBA"/>
     <w:multiLevelType w:val="hybridMultilevel"/>
     <w:tmpl w:val="9326872C"/>
@@ -2891,10 +3554,13 @@
     </w:lvl>
   </w:abstractNum>
   <w:num w:numId="1" w16cid:durableId="603540245">
-    <w:abstractNumId w:val="0"/>
+    <w:abstractNumId w:val="1"/>
   </w:num>
   <w:num w:numId="2" w16cid:durableId="1214195349">
-    <w:abstractNumId w:val="1"/>
+    <w:abstractNumId w:val="2"/>
+  </w:num>
+  <w:num w:numId="3" w16cid:durableId="578441215">
+    <w:abstractNumId w:val="0"/>
   </w:num>
 </w:numbering>
 </file>
@@ -3343,7 +4009,7 @@
     <w:uiPriority w:val="9"/>
     <w:unhideWhenUsed/>
     <w:qFormat/>
-    <w:rsid w:val="007A5D02"/>
+    <w:rsid w:val="004020DE"/>
     <w:pPr>
       <w:keepNext/>
       <w:keepLines/>
@@ -3354,7 +4020,7 @@
       <w:pBdr>
         <w:bottom w:val="single" w:sz="4" w:space="1" w:color="auto"/>
       </w:pBdr>
-      <w:spacing w:before="240"/>
+      <w:spacing w:before="160" w:after="240"/>
       <w:ind w:left="578" w:hanging="578"/>
       <w:outlineLvl w:val="1"/>
     </w:pPr>
@@ -3373,10 +4039,9 @@
     <w:next w:val="Normal"/>
     <w:link w:val="Titre3Car"/>
     <w:uiPriority w:val="9"/>
-    <w:semiHidden/>
     <w:unhideWhenUsed/>
     <w:qFormat/>
-    <w:rsid w:val="006C3CD9"/>
+    <w:rsid w:val="00B0392B"/>
     <w:pPr>
       <w:keepNext/>
       <w:keepLines/>
@@ -3384,13 +4049,13 @@
         <w:ilvl w:val="2"/>
         <w:numId w:val="1"/>
       </w:numPr>
-      <w:spacing w:before="40" w:after="0"/>
+      <w:spacing w:before="80" w:after="160"/>
       <w:outlineLvl w:val="2"/>
     </w:pPr>
     <w:rPr>
-      <w:rFonts w:asciiTheme="majorHAnsi" w:eastAsiaTheme="majorEastAsia" w:hAnsiTheme="majorHAnsi" w:cstheme="majorBidi"/>
-      <w:color w:val="1F3763" w:themeColor="accent1" w:themeShade="7F"/>
-      <w:sz w:val="24"/>
+      <w:rFonts w:eastAsiaTheme="majorEastAsia" w:cstheme="majorBidi"/>
+      <w:i/>
+      <w:sz w:val="28"/>
       <w:szCs w:val="24"/>
     </w:rPr>
   </w:style>
@@ -3749,7 +4414,7 @@
     <w:basedOn w:val="Policepardfaut"/>
     <w:link w:val="Titre2"/>
     <w:uiPriority w:val="9"/>
-    <w:rsid w:val="007A5D02"/>
+    <w:rsid w:val="004020DE"/>
     <w:rPr>
       <w:rFonts w:ascii="Arial" w:eastAsiaTheme="majorEastAsia" w:hAnsi="Arial" w:cstheme="majorBidi"/>
       <w:b/>
@@ -3774,12 +4439,11 @@
     <w:basedOn w:val="Policepardfaut"/>
     <w:link w:val="Titre3"/>
     <w:uiPriority w:val="9"/>
-    <w:semiHidden/>
-    <w:rsid w:val="006C3CD9"/>
+    <w:rsid w:val="00B0392B"/>
     <w:rPr>
-      <w:rFonts w:asciiTheme="majorHAnsi" w:eastAsiaTheme="majorEastAsia" w:hAnsiTheme="majorHAnsi" w:cstheme="majorBidi"/>
-      <w:color w:val="1F3763" w:themeColor="accent1" w:themeShade="7F"/>
-      <w:sz w:val="24"/>
+      <w:rFonts w:ascii="Arial" w:eastAsiaTheme="majorEastAsia" w:hAnsi="Arial" w:cstheme="majorBidi"/>
+      <w:i/>
+      <w:sz w:val="28"/>
       <w:szCs w:val="24"/>
     </w:rPr>
   </w:style>
@@ -3870,10 +4534,9 @@
     <w:basedOn w:val="Normal"/>
     <w:uiPriority w:val="34"/>
     <w:qFormat/>
-    <w:rsid w:val="00AC3621"/>
+    <w:rsid w:val="00D87E57"/>
     <w:pPr>
       <w:ind w:left="720"/>
-      <w:contextualSpacing/>
     </w:pPr>
   </w:style>
   <w:style w:type="paragraph" w:styleId="TM2">
@@ -3887,6 +4550,19 @@
     <w:pPr>
       <w:spacing w:after="100"/>
       <w:ind w:left="220"/>
+    </w:pPr>
+  </w:style>
+  <w:style w:type="paragraph" w:styleId="TM3">
+    <w:name w:val="toc 3"/>
+    <w:basedOn w:val="Normal"/>
+    <w:next w:val="Normal"/>
+    <w:autoRedefine/>
+    <w:uiPriority w:val="39"/>
+    <w:unhideWhenUsed/>
+    <w:rsid w:val="00F55ECD"/>
+    <w:pPr>
+      <w:spacing w:after="100"/>
+      <w:ind w:left="440"/>
     </w:pPr>
   </w:style>
 </w:styles>
@@ -3927,19 +4603,19 @@
 
 <file path=word/glossary/fontTable.xml><?xml version="1.0" encoding="utf-8"?>
 <w:fonts xmlns:mc="http://schemas.openxmlformats.org/markup-compatibility/2006" xmlns:r="http://schemas.openxmlformats.org/officeDocument/2006/relationships" xmlns:w="http://schemas.openxmlformats.org/wordprocessingml/2006/main" xmlns:w14="http://schemas.microsoft.com/office/word/2010/wordml" xmlns:w15="http://schemas.microsoft.com/office/word/2012/wordml" xmlns:w16cex="http://schemas.microsoft.com/office/word/2018/wordml/cex" xmlns:w16cid="http://schemas.microsoft.com/office/word/2016/wordml/cid" xmlns:w16="http://schemas.microsoft.com/office/word/2018/wordml" xmlns:w16sdtdh="http://schemas.microsoft.com/office/word/2020/wordml/sdtdatahash" xmlns:w16se="http://schemas.microsoft.com/office/word/2015/wordml/symex" mc:Ignorable="w14 w15 w16se w16cid w16 w16cex w16sdtdh">
+  <w:font w:name="Symbol">
+    <w:panose1 w:val="05050102010706020507"/>
+    <w:charset w:val="02"/>
+    <w:family w:val="roman"/>
+    <w:pitch w:val="variable"/>
+    <w:sig w:usb0="00000000" w:usb1="10000000" w:usb2="00000000" w:usb3="00000000" w:csb0="80000000" w:csb1="00000000"/>
+  </w:font>
   <w:font w:name="Times New Roman">
     <w:panose1 w:val="02020603050405020304"/>
     <w:charset w:val="00"/>
     <w:family w:val="roman"/>
     <w:pitch w:val="variable"/>
     <w:sig w:usb0="E0002EFF" w:usb1="C000785B" w:usb2="00000009" w:usb3="00000000" w:csb0="000001FF" w:csb1="00000000"/>
-  </w:font>
-  <w:font w:name="Symbol">
-    <w:panose1 w:val="05050102010706020507"/>
-    <w:charset w:val="02"/>
-    <w:family w:val="roman"/>
-    <w:pitch w:val="variable"/>
-    <w:sig w:usb0="00000000" w:usb1="10000000" w:usb2="00000000" w:usb3="00000000" w:csb0="80000000" w:csb1="00000000"/>
   </w:font>
   <w:font w:name="Courier New">
     <w:panose1 w:val="02070309020205020404"/>
@@ -4004,7 +4680,9 @@
   </w:compat>
   <w:rsids>
     <w:rsidRoot w:val="00FF68AE"/>
+    <w:rsid w:val="0037619C"/>
     <w:rsid w:val="00DC7F09"/>
+    <w:rsid w:val="00F2065B"/>
     <w:rsid w:val="00FF68AE"/>
   </w:rsids>
   <m:mathPr>
@@ -4440,7 +5118,6 @@
     <w:uiPriority w:val="1"/>
     <w:semiHidden/>
     <w:unhideWhenUsed/>
-    <w:rsid w:val="00FF68AE"/>
   </w:style>
   <w:style w:type="table" w:default="1" w:styleId="TableauNormal">
     <w:name w:val="Normal Table"/>

</xml_diff>

<commit_message>
2ème envoi : JDT et Rapport
Base de données : fini
</commit_message>
<xml_diff>
--- a/Livrables/2024-05-14-ghaemmaghami-rapport.docx
+++ b/Livrables/2024-05-14-ghaemmaghami-rapport.docx
@@ -263,7 +263,7 @@
                 <w:noProof/>
                 <w:webHidden/>
               </w:rPr>
-              <w:t>4</w:t>
+              <w:t>5</w:t>
             </w:r>
             <w:r>
               <w:rPr>
@@ -349,7 +349,7 @@
                 <w:noProof/>
                 <w:webHidden/>
               </w:rPr>
-              <w:t>8</w:t>
+              <w:t>9</w:t>
             </w:r>
             <w:r>
               <w:rPr>
@@ -435,7 +435,7 @@
                 <w:noProof/>
                 <w:webHidden/>
               </w:rPr>
-              <w:t>8</w:t>
+              <w:t>9</w:t>
             </w:r>
             <w:r>
               <w:rPr>
@@ -517,7 +517,7 @@
                 <w:noProof/>
                 <w:webHidden/>
               </w:rPr>
-              <w:t>8</w:t>
+              <w:t>9</w:t>
             </w:r>
             <w:r>
               <w:rPr>
@@ -599,7 +599,7 @@
                 <w:noProof/>
                 <w:webHidden/>
               </w:rPr>
-              <w:t>8</w:t>
+              <w:t>9</w:t>
             </w:r>
             <w:r>
               <w:rPr>
@@ -685,7 +685,7 @@
                 <w:noProof/>
                 <w:webHidden/>
               </w:rPr>
-              <w:t>9</w:t>
+              <w:t>10</w:t>
             </w:r>
             <w:r>
               <w:rPr>
@@ -771,7 +771,7 @@
                 <w:noProof/>
                 <w:webHidden/>
               </w:rPr>
-              <w:t>10</w:t>
+              <w:t>11</w:t>
             </w:r>
             <w:r>
               <w:rPr>
@@ -857,7 +857,7 @@
                 <w:noProof/>
                 <w:webHidden/>
               </w:rPr>
-              <w:t>11</w:t>
+              <w:t>12</w:t>
             </w:r>
             <w:r>
               <w:rPr>
@@ -943,7 +943,7 @@
                 <w:noProof/>
                 <w:webHidden/>
               </w:rPr>
-              <w:t>12</w:t>
+              <w:t>13</w:t>
             </w:r>
             <w:r>
               <w:rPr>
@@ -1029,7 +1029,7 @@
                 <w:noProof/>
                 <w:webHidden/>
               </w:rPr>
-              <w:t>13</w:t>
+              <w:t>14</w:t>
             </w:r>
             <w:r>
               <w:rPr>
@@ -1093,6 +1093,29 @@
       <w:r>
         <w:lastRenderedPageBreak/>
         <w:t>Remerciements</w:t>
+      </w:r>
+    </w:p>
+    <w:p>
+      <w:r>
+        <w:t xml:space="preserve">Avant d’entamer ce rapport, j’aimerais remercier les gens qui ont été impliqué de loin ou de près dans ce projet. </w:t>
+      </w:r>
+    </w:p>
+    <w:p>
+      <w:r>
+        <w:t xml:space="preserve">Tout d’abord, je tiens à remercier mon chef de projet, Monsieur Chenaux, d’avoir accepté d’être mon chef de projet pour ce TPI. </w:t>
+      </w:r>
+    </w:p>
+    <w:p>
+      <w:r>
+        <w:t xml:space="preserve">Je remercie également et particulièrement les deux experts, Monsieur </w:t>
+      </w:r>
+      <w:proofErr w:type="spellStart"/>
+      <w:r>
+        <w:t>Berney</w:t>
+      </w:r>
+      <w:proofErr w:type="spellEnd"/>
+      <w:r>
+        <w:t xml:space="preserve"> et Monsieur Wenger, </w:t>
       </w:r>
     </w:p>
     <w:p>
@@ -2773,6 +2796,119 @@
     <w:p/>
     <w:p>
       <w:pPr>
+        <w:pStyle w:val="Titre2"/>
+      </w:pPr>
+      <w:r>
+        <w:t>Conception</w:t>
+      </w:r>
+    </w:p>
+    <w:p>
+      <w:pPr>
+        <w:pStyle w:val="Titre3"/>
+      </w:pPr>
+      <w:r>
+        <w:t>Modélisation de la base de données</w:t>
+      </w:r>
+    </w:p>
+    <w:p>
+      <w:r>
+        <w:t xml:space="preserve">Mon application </w:t>
+      </w:r>
+      <w:proofErr w:type="spellStart"/>
+      <w:r>
+        <w:t>MyTaskManager</w:t>
+      </w:r>
+      <w:proofErr w:type="spellEnd"/>
+      <w:r>
+        <w:t xml:space="preserve"> nécessite une base de données. </w:t>
+      </w:r>
+    </w:p>
+    <w:p>
+      <w:r>
+        <w:rPr>
+          <w:noProof/>
+        </w:rPr>
+        <w:drawing>
+          <wp:inline distT="0" distB="0" distL="0" distR="0" wp14:anchorId="74AC8744" wp14:editId="19CE4234">
+            <wp:extent cx="5420481" cy="2219635"/>
+            <wp:effectExtent l="0" t="0" r="0" b="9525"/>
+            <wp:docPr id="6" name="Image 6"/>
+            <wp:cNvGraphicFramePr>
+              <a:graphicFrameLocks xmlns:a="http://schemas.openxmlformats.org/drawingml/2006/main" noChangeAspect="1"/>
+            </wp:cNvGraphicFramePr>
+            <a:graphic xmlns:a="http://schemas.openxmlformats.org/drawingml/2006/main">
+              <a:graphicData uri="http://schemas.openxmlformats.org/drawingml/2006/picture">
+                <pic:pic xmlns:pic="http://schemas.openxmlformats.org/drawingml/2006/picture">
+                  <pic:nvPicPr>
+                    <pic:cNvPr id="1" name=""/>
+                    <pic:cNvPicPr/>
+                  </pic:nvPicPr>
+                  <pic:blipFill>
+                    <a:blip r:embed="rId35"/>
+                    <a:stretch>
+                      <a:fillRect/>
+                    </a:stretch>
+                  </pic:blipFill>
+                  <pic:spPr>
+                    <a:xfrm>
+                      <a:off x="0" y="0"/>
+                      <a:ext cx="5420481" cy="2219635"/>
+                    </a:xfrm>
+                    <a:prstGeom prst="rect">
+                      <a:avLst/>
+                    </a:prstGeom>
+                  </pic:spPr>
+                </pic:pic>
+              </a:graphicData>
+            </a:graphic>
+          </wp:inline>
+        </w:drawing>
+      </w:r>
+    </w:p>
+    <w:p>
+      <w:r>
+        <w:rPr>
+          <w:noProof/>
+        </w:rPr>
+        <w:drawing>
+          <wp:inline distT="0" distB="0" distL="0" distR="0" wp14:anchorId="607D4558" wp14:editId="40DA328F">
+            <wp:extent cx="5668166" cy="2362530"/>
+            <wp:effectExtent l="0" t="0" r="0" b="0"/>
+            <wp:docPr id="7" name="Image 7"/>
+            <wp:cNvGraphicFramePr>
+              <a:graphicFrameLocks xmlns:a="http://schemas.openxmlformats.org/drawingml/2006/main" noChangeAspect="1"/>
+            </wp:cNvGraphicFramePr>
+            <a:graphic xmlns:a="http://schemas.openxmlformats.org/drawingml/2006/main">
+              <a:graphicData uri="http://schemas.openxmlformats.org/drawingml/2006/picture">
+                <pic:pic xmlns:pic="http://schemas.openxmlformats.org/drawingml/2006/picture">
+                  <pic:nvPicPr>
+                    <pic:cNvPr id="1" name=""/>
+                    <pic:cNvPicPr/>
+                  </pic:nvPicPr>
+                  <pic:blipFill>
+                    <a:blip r:embed="rId36"/>
+                    <a:stretch>
+                      <a:fillRect/>
+                    </a:stretch>
+                  </pic:blipFill>
+                  <pic:spPr>
+                    <a:xfrm>
+                      <a:off x="0" y="0"/>
+                      <a:ext cx="5668166" cy="2362530"/>
+                    </a:xfrm>
+                    <a:prstGeom prst="rect">
+                      <a:avLst/>
+                    </a:prstGeom>
+                  </pic:spPr>
+                </pic:pic>
+              </a:graphicData>
+            </a:graphic>
+          </wp:inline>
+        </w:drawing>
+      </w:r>
+    </w:p>
+    <w:p>
+      <w:pPr>
         <w:pStyle w:val="Titre1"/>
       </w:pPr>
       <w:bookmarkStart w:id="7" w:name="_Toc166656911"/>
@@ -2816,8 +2952,8 @@
       <w:bookmarkEnd w:id="10"/>
     </w:p>
     <w:sectPr>
-      <w:headerReference w:type="default" r:id="rId35"/>
-      <w:footerReference w:type="default" r:id="rId36"/>
+      <w:headerReference w:type="default" r:id="rId37"/>
+      <w:footerReference w:type="default" r:id="rId38"/>
       <w:pgSz w:w="11906" w:h="16838"/>
       <w:pgMar w:top="1417" w:right="1417" w:bottom="1417" w:left="1417" w:header="708" w:footer="708" w:gutter="0"/>
       <w:cols w:space="708"/>
@@ -2970,7 +3106,7 @@
             <w:rPr>
               <w:noProof/>
             </w:rPr>
-            <w:t>14.05.24</w:t>
+            <w:t>15.05.24</w:t>
           </w:r>
           <w:r>
             <w:fldChar w:fldCharType="end"/>
@@ -4681,8 +4817,10 @@
   <w:rsids>
     <w:rsidRoot w:val="00FF68AE"/>
     <w:rsid w:val="0037619C"/>
+    <w:rsid w:val="00961096"/>
     <w:rsid w:val="00DC7F09"/>
     <w:rsid w:val="00F2065B"/>
+    <w:rsid w:val="00FF4924"/>
     <w:rsid w:val="00FF68AE"/>
   </w:rsids>
   <m:mathPr>

</xml_diff>